<commit_message>
Updated TProject and TTask, added additions for TT and TP
</commit_message>
<xml_diff>
--- a/Technical task/GalievAE TT TRP-3-20.docx
+++ b/Technical task/GalievAE TT TRP-3-20.docx
@@ -922,34 +922,162 @@
       </w:r>
     </w:p>
     <w:p>
-      <w:r>
-        <w:t>Требования к техническим</w:t>
-      </w:r>
-      <w:r>
-        <w:t xml:space="preserve"> средств</w:t>
-      </w:r>
-      <w:r>
-        <w:t>ам</w:t>
-      </w:r>
-      <w:r>
-        <w:t xml:space="preserve"> зависят от среды выполнения</w:t>
-      </w:r>
-      <w:r>
-        <w:t xml:space="preserve"> и используемой СУБД</w:t>
+      <w:bookmarkStart w:id="0" w:name="_Hlk154333832"/>
+      <w:r>
+        <w:t>Минимальные системные требования</w:t>
+      </w:r>
+      <w:r>
+        <w:t>:</w:t>
+      </w:r>
+    </w:p>
+    <w:p>
+      <w:pPr>
+        <w:pStyle w:val="a3"/>
+        <w:numPr>
+          <w:ilvl w:val="0"/>
+          <w:numId w:val="15"/>
+        </w:numPr>
+      </w:pPr>
+      <w:r>
+        <w:t>64-разрядны</w:t>
+      </w:r>
+      <w:r>
+        <w:t>й</w:t>
+      </w:r>
+      <w:r>
+        <w:t xml:space="preserve"> процессор и операционная система</w:t>
+      </w:r>
+      <w:r>
+        <w:t>;</w:t>
+      </w:r>
+    </w:p>
+    <w:p>
+      <w:pPr>
+        <w:pStyle w:val="a3"/>
+        <w:numPr>
+          <w:ilvl w:val="0"/>
+          <w:numId w:val="15"/>
+        </w:numPr>
+      </w:pPr>
+      <w:r>
+        <w:t>ОС</w:t>
+      </w:r>
+      <w:r>
+        <w:t xml:space="preserve">: </w:t>
+      </w:r>
+      <w:proofErr w:type="spellStart"/>
+      <w:r>
+        <w:t>Linux</w:t>
+      </w:r>
+      <w:proofErr w:type="spellEnd"/>
+      <w:r>
+        <w:t xml:space="preserve"> или </w:t>
+      </w:r>
+      <w:r>
+        <w:t>Windows 7</w:t>
+      </w:r>
+      <w:r>
+        <w:t>/</w:t>
+      </w:r>
+      <w:r>
+        <w:t>10</w:t>
+      </w:r>
+      <w:r>
+        <w:t>/11;</w:t>
+      </w:r>
+    </w:p>
+    <w:p>
+      <w:pPr>
+        <w:pStyle w:val="a3"/>
+        <w:numPr>
+          <w:ilvl w:val="0"/>
+          <w:numId w:val="15"/>
+        </w:numPr>
+      </w:pPr>
+      <w:r>
+        <w:t>п</w:t>
+      </w:r>
+      <w:r>
+        <w:t xml:space="preserve">роцессор: </w:t>
+      </w:r>
+      <w:proofErr w:type="spellStart"/>
+      <w:r>
+        <w:t>Intel</w:t>
+      </w:r>
+      <w:proofErr w:type="spellEnd"/>
+      <w:r>
+        <w:t xml:space="preserve"> i3-4130 с частотой 3,4 ГГц / AMD </w:t>
+      </w:r>
+      <w:proofErr w:type="spellStart"/>
+      <w:r>
+        <w:t>Ryzen</w:t>
+      </w:r>
+      <w:proofErr w:type="spellEnd"/>
+      <w:r>
+        <w:t xml:space="preserve"> 3 2200U с частотой 3,4 ГГц</w:t>
+      </w:r>
+      <w:r>
+        <w:t>;</w:t>
+      </w:r>
+    </w:p>
+    <w:p>
+      <w:pPr>
+        <w:pStyle w:val="a3"/>
+        <w:numPr>
+          <w:ilvl w:val="0"/>
+          <w:numId w:val="15"/>
+        </w:numPr>
+      </w:pPr>
+      <w:r>
+        <w:t>о</w:t>
+      </w:r>
+      <w:r>
+        <w:t xml:space="preserve">перативная память: </w:t>
+      </w:r>
+      <w:r>
+        <w:t>2</w:t>
+      </w:r>
+      <w:r>
+        <w:t xml:space="preserve"> GB ОЗУ</w:t>
+      </w:r>
+      <w:r>
+        <w:t>;</w:t>
+      </w:r>
+    </w:p>
+    <w:p>
+      <w:pPr>
+        <w:pStyle w:val="a3"/>
+        <w:numPr>
+          <w:ilvl w:val="0"/>
+          <w:numId w:val="15"/>
+        </w:numPr>
+      </w:pPr>
+      <w:r>
+        <w:t>м</w:t>
+      </w:r>
+      <w:r>
+        <w:t xml:space="preserve">есто на диске: </w:t>
+      </w:r>
+      <w:r>
+        <w:t>5</w:t>
+      </w:r>
+      <w:r>
+        <w:t>00</w:t>
+      </w:r>
+      <w:r>
+        <w:t xml:space="preserve"> </w:t>
+      </w:r>
+      <w:r>
+        <w:t>M</w:t>
+      </w:r>
+      <w:r>
+        <w:t>B</w:t>
       </w:r>
       <w:r>
         <w:t>.</w:t>
       </w:r>
-      <w:r>
-        <w:t xml:space="preserve"> </w:t>
-      </w:r>
-      <w:r>
-        <w:t>Окончательные</w:t>
-      </w:r>
-      <w:r>
-        <w:t xml:space="preserve"> требования будут определены на этапе проектирования.</w:t>
-      </w:r>
-    </w:p>
+    </w:p>
+    <w:bookmarkEnd w:id="0"/>
     <w:p/>
     <w:p>
       <w:pPr>
@@ -960,6 +1088,7 @@
       </w:r>
     </w:p>
     <w:p>
+      <w:bookmarkStart w:id="1" w:name="_Hlk154333849"/>
       <w:r>
         <w:t xml:space="preserve">Программный комплекс должен работать в среде </w:t>
       </w:r>
@@ -973,36 +1102,22 @@
         <w:t>Python</w:t>
       </w:r>
       <w:r>
-        <w:t xml:space="preserve"> 3.</w:t>
-      </w:r>
-      <w:r>
-        <w:t xml:space="preserve"> </w:t>
-      </w:r>
-      <w:r>
-        <w:t>Окончательная</w:t>
-      </w:r>
-      <w:r>
-        <w:t xml:space="preserve"> версия среды выполнения будет </w:t>
-      </w:r>
-      <w:r>
-        <w:t>определена</w:t>
-      </w:r>
-      <w:r>
-        <w:t xml:space="preserve"> на этапе проектирования.</w:t>
-      </w:r>
-    </w:p>
-    <w:p>
-      <w:r>
-        <w:t xml:space="preserve">Используемая </w:t>
-      </w:r>
-      <w:r>
-        <w:t xml:space="preserve">СУБД будет </w:t>
-      </w:r>
-      <w:r>
-        <w:t>определена</w:t>
-      </w:r>
-      <w:r>
-        <w:t xml:space="preserve"> на этапе проектирования.</w:t>
+        <w:t xml:space="preserve"> 3</w:t>
+      </w:r>
+      <w:r>
+        <w:t>.12.</w:t>
+      </w:r>
+    </w:p>
+    <w:bookmarkEnd w:id="1"/>
+    <w:p>
+      <w:r>
+        <w:t xml:space="preserve">Используемая СУБД </w:t>
+      </w:r>
+      <w:r>
+        <w:rPr>
+          <w:lang w:val="en-US"/>
+        </w:rPr>
+        <w:t>PostgreSQL 15.5.</w:t>
       </w:r>
     </w:p>
     <w:p/>
@@ -1050,6 +1165,7 @@
     </w:p>
     <w:p>
       <w:r>
+        <w:lastRenderedPageBreak/>
         <w:t xml:space="preserve">Программный комплекс поставляется в виде </w:t>
       </w:r>
       <w:r>
@@ -1076,7 +1192,6 @@
         <w:pStyle w:val="2"/>
       </w:pPr>
       <w:r>
-        <w:lastRenderedPageBreak/>
         <w:t>Специальные требования</w:t>
       </w:r>
     </w:p>
@@ -1357,6 +1472,7 @@
         <w:rPr>
           <w:lang w:eastAsia="ru-RU"/>
         </w:rPr>
+        <w:lastRenderedPageBreak/>
         <w:t xml:space="preserve">На данном этапе </w:t>
       </w:r>
       <w:r>
@@ -1391,7 +1507,6 @@
         <w:rPr>
           <w:lang w:eastAsia="ru-RU"/>
         </w:rPr>
-        <w:lastRenderedPageBreak/>
         <w:t>Этап тестирования</w:t>
       </w:r>
     </w:p>
@@ -1956,6 +2071,95 @@
     </w:lvl>
   </w:abstractNum>
   <w:abstractNum w:abstractNumId="3" w15:restartNumberingAfterBreak="0">
+    <w:nsid w:val="23E83F8C"/>
+    <w:multiLevelType w:val="hybridMultilevel"/>
+    <w:tmpl w:val="ADE01242"/>
+    <w:lvl w:ilvl="0" w:tplc="64C423F4">
+      <w:start w:val="1"/>
+      <w:numFmt w:val="decimal"/>
+      <w:lvlText w:val="%1."/>
+      <w:lvlJc w:val="left"/>
+      <w:pPr>
+        <w:ind w:left="1069" w:hanging="360"/>
+      </w:pPr>
+      <w:rPr>
+        <w:rFonts w:hint="default"/>
+      </w:rPr>
+    </w:lvl>
+    <w:lvl w:ilvl="1" w:tplc="04190019" w:tentative="1">
+      <w:start w:val="1"/>
+      <w:numFmt w:val="lowerLetter"/>
+      <w:lvlText w:val="%2."/>
+      <w:lvlJc w:val="left"/>
+      <w:pPr>
+        <w:ind w:left="1789" w:hanging="360"/>
+      </w:pPr>
+    </w:lvl>
+    <w:lvl w:ilvl="2" w:tplc="0419001B" w:tentative="1">
+      <w:start w:val="1"/>
+      <w:numFmt w:val="lowerRoman"/>
+      <w:lvlText w:val="%3."/>
+      <w:lvlJc w:val="right"/>
+      <w:pPr>
+        <w:ind w:left="2509" w:hanging="180"/>
+      </w:pPr>
+    </w:lvl>
+    <w:lvl w:ilvl="3" w:tplc="0419000F" w:tentative="1">
+      <w:start w:val="1"/>
+      <w:numFmt w:val="decimal"/>
+      <w:lvlText w:val="%4."/>
+      <w:lvlJc w:val="left"/>
+      <w:pPr>
+        <w:ind w:left="3229" w:hanging="360"/>
+      </w:pPr>
+    </w:lvl>
+    <w:lvl w:ilvl="4" w:tplc="04190019" w:tentative="1">
+      <w:start w:val="1"/>
+      <w:numFmt w:val="lowerLetter"/>
+      <w:lvlText w:val="%5."/>
+      <w:lvlJc w:val="left"/>
+      <w:pPr>
+        <w:ind w:left="3949" w:hanging="360"/>
+      </w:pPr>
+    </w:lvl>
+    <w:lvl w:ilvl="5" w:tplc="0419001B" w:tentative="1">
+      <w:start w:val="1"/>
+      <w:numFmt w:val="lowerRoman"/>
+      <w:lvlText w:val="%6."/>
+      <w:lvlJc w:val="right"/>
+      <w:pPr>
+        <w:ind w:left="4669" w:hanging="180"/>
+      </w:pPr>
+    </w:lvl>
+    <w:lvl w:ilvl="6" w:tplc="0419000F" w:tentative="1">
+      <w:start w:val="1"/>
+      <w:numFmt w:val="decimal"/>
+      <w:lvlText w:val="%7."/>
+      <w:lvlJc w:val="left"/>
+      <w:pPr>
+        <w:ind w:left="5389" w:hanging="360"/>
+      </w:pPr>
+    </w:lvl>
+    <w:lvl w:ilvl="7" w:tplc="04190019" w:tentative="1">
+      <w:start w:val="1"/>
+      <w:numFmt w:val="lowerLetter"/>
+      <w:lvlText w:val="%8."/>
+      <w:lvlJc w:val="left"/>
+      <w:pPr>
+        <w:ind w:left="6109" w:hanging="360"/>
+      </w:pPr>
+    </w:lvl>
+    <w:lvl w:ilvl="8" w:tplc="0419001B" w:tentative="1">
+      <w:start w:val="1"/>
+      <w:numFmt w:val="lowerRoman"/>
+      <w:lvlText w:val="%9."/>
+      <w:lvlJc w:val="right"/>
+      <w:pPr>
+        <w:ind w:left="6829" w:hanging="180"/>
+      </w:pPr>
+    </w:lvl>
+  </w:abstractNum>
+  <w:abstractNum w:abstractNumId="4" w15:restartNumberingAfterBreak="0">
     <w:nsid w:val="28E34A27"/>
     <w:multiLevelType w:val="multilevel"/>
     <w:tmpl w:val="EB108B68"/>
@@ -2068,7 +2272,7 @@
       </w:pPr>
     </w:lvl>
   </w:abstractNum>
-  <w:abstractNum w:abstractNumId="4" w15:restartNumberingAfterBreak="0">
+  <w:abstractNum w:abstractNumId="5" w15:restartNumberingAfterBreak="0">
     <w:nsid w:val="2F9510D8"/>
     <w:multiLevelType w:val="hybridMultilevel"/>
     <w:tmpl w:val="B33C7E30"/>
@@ -2181,7 +2385,7 @@
       </w:rPr>
     </w:lvl>
   </w:abstractNum>
-  <w:abstractNum w:abstractNumId="5" w15:restartNumberingAfterBreak="0">
+  <w:abstractNum w:abstractNumId="6" w15:restartNumberingAfterBreak="0">
     <w:nsid w:val="30EE5F10"/>
     <w:multiLevelType w:val="hybridMultilevel"/>
     <w:tmpl w:val="8522094A"/>
@@ -2294,7 +2498,7 @@
       </w:rPr>
     </w:lvl>
   </w:abstractNum>
-  <w:abstractNum w:abstractNumId="6" w15:restartNumberingAfterBreak="0">
+  <w:abstractNum w:abstractNumId="7" w15:restartNumberingAfterBreak="0">
     <w:nsid w:val="3E3A7A2C"/>
     <w:multiLevelType w:val="hybridMultilevel"/>
     <w:tmpl w:val="76563484"/>
@@ -2426,16 +2630,16 @@
     <w:abstractNumId w:val="2"/>
   </w:num>
   <w:num w:numId="7">
-    <w:abstractNumId w:val="3"/>
+    <w:abstractNumId w:val="4"/>
   </w:num>
   <w:num w:numId="8">
     <w:abstractNumId w:val="0"/>
   </w:num>
   <w:num w:numId="9">
-    <w:abstractNumId w:val="5"/>
+    <w:abstractNumId w:val="6"/>
   </w:num>
   <w:num w:numId="10">
-    <w:abstractNumId w:val="4"/>
+    <w:abstractNumId w:val="5"/>
   </w:num>
   <w:num w:numId="11">
     <w:abstractNumId w:val="2"/>
@@ -2444,10 +2648,13 @@
     <w:abstractNumId w:val="1"/>
   </w:num>
   <w:num w:numId="13">
-    <w:abstractNumId w:val="6"/>
+    <w:abstractNumId w:val="7"/>
   </w:num>
   <w:num w:numId="14">
     <w:abstractNumId w:val="2"/>
+  </w:num>
+  <w:num w:numId="15">
+    <w:abstractNumId w:val="3"/>
   </w:num>
 </w:numbering>
 </file>

</xml_diff>